<commit_message>
word document with the diagram as an image, previously uploaded in the vpp individually
My APP WORKED PREFECT AT MY LOCLA COMPUTER AS github did not allowed to upload all the classes I ahd to upload via add files 3 classes were not uploaded they seems to locked out my repository in github
</commit_message>
<xml_diff>
--- a/LAB1_MOVINGVEHICLE_ggonz_6350999_.docx
+++ b/LAB1_MOVINGVEHICLE_ggonz_6350999_.docx
@@ -79,7 +79,23 @@
           <w:sz w:val="36"/>
           <w:szCs w:val="36"/>
         </w:rPr>
-        <w:t xml:space="preserve">        Graciela E. Gonzalez  6350999 id</w:t>
+        <w:t xml:space="preserve">        Graciela E. </w:t>
+      </w:r>
+      <w:proofErr w:type="gramStart"/>
+      <w:r>
+        <w:rPr>
+          <w:sz w:val="36"/>
+          <w:szCs w:val="36"/>
+        </w:rPr>
+        <w:t>Gonzalez  6350999</w:t>
+      </w:r>
+      <w:proofErr w:type="gramEnd"/>
+      <w:r>
+        <w:rPr>
+          <w:sz w:val="36"/>
+          <w:szCs w:val="36"/>
+        </w:rPr>
+        <w:t xml:space="preserve"> id</w:t>
       </w:r>
     </w:p>
     <w:p>
@@ -109,7 +125,23 @@
           <w:sz w:val="36"/>
           <w:szCs w:val="36"/>
         </w:rPr>
-        <w:t>execute the following operations according the button on his belly is pushed.</w:t>
+        <w:t xml:space="preserve">execute the following operations </w:t>
+      </w:r>
+      <w:proofErr w:type="gramStart"/>
+      <w:r>
+        <w:rPr>
+          <w:sz w:val="36"/>
+          <w:szCs w:val="36"/>
+        </w:rPr>
+        <w:t>according</w:t>
+      </w:r>
+      <w:proofErr w:type="gramEnd"/>
+      <w:r>
+        <w:rPr>
+          <w:sz w:val="36"/>
+          <w:szCs w:val="36"/>
+        </w:rPr>
+        <w:t xml:space="preserve"> the button on his belly is pushed.</w:t>
       </w:r>
     </w:p>
     <w:p>
@@ -144,7 +176,23 @@
           <w:sz w:val="36"/>
           <w:szCs w:val="36"/>
         </w:rPr>
-        <w:t>, forward, backward, turn left , turn right</w:t>
+        <w:t xml:space="preserve">, forward, backward, turn </w:t>
+      </w:r>
+      <w:proofErr w:type="gramStart"/>
+      <w:r>
+        <w:rPr>
+          <w:sz w:val="36"/>
+          <w:szCs w:val="36"/>
+        </w:rPr>
+        <w:t>left ,</w:t>
+      </w:r>
+      <w:proofErr w:type="gramEnd"/>
+      <w:r>
+        <w:rPr>
+          <w:sz w:val="36"/>
+          <w:szCs w:val="36"/>
+        </w:rPr>
+        <w:t xml:space="preserve"> turn right</w:t>
       </w:r>
     </w:p>
     <w:p>
@@ -219,6 +267,7 @@
           <w:szCs w:val="36"/>
         </w:rPr>
       </w:pPr>
+      <w:proofErr w:type="gramStart"/>
       <w:r>
         <w:rPr>
           <w:sz w:val="36"/>
@@ -226,20 +275,53 @@
         </w:rPr>
         <w:t>Flash lights</w:t>
       </w:r>
-    </w:p>
-    <w:p>
-      <w:pPr>
-        <w:rPr>
-          <w:sz w:val="36"/>
-          <w:szCs w:val="36"/>
-        </w:rPr>
-      </w:pPr>
-      <w:r>
-        <w:rPr>
-          <w:sz w:val="36"/>
-          <w:szCs w:val="36"/>
-        </w:rPr>
-        <w:t>My Design encompasses the main class named as walkingtoy and the associated classes  with corresponding methods and attributes.</w:t>
+      <w:proofErr w:type="gramEnd"/>
+    </w:p>
+    <w:p>
+      <w:pPr>
+        <w:rPr>
+          <w:sz w:val="36"/>
+          <w:szCs w:val="36"/>
+        </w:rPr>
+      </w:pPr>
+      <w:r>
+        <w:rPr>
+          <w:sz w:val="36"/>
+          <w:szCs w:val="36"/>
+        </w:rPr>
+        <w:t xml:space="preserve">My Design encompasses the main class named as </w:t>
+      </w:r>
+      <w:proofErr w:type="spellStart"/>
+      <w:r>
+        <w:rPr>
+          <w:sz w:val="36"/>
+          <w:szCs w:val="36"/>
+        </w:rPr>
+        <w:t>walkingtoy</w:t>
+      </w:r>
+      <w:proofErr w:type="spellEnd"/>
+      <w:r>
+        <w:rPr>
+          <w:sz w:val="36"/>
+          <w:szCs w:val="36"/>
+        </w:rPr>
+        <w:t xml:space="preserve"> and the associated </w:t>
+      </w:r>
+      <w:proofErr w:type="gramStart"/>
+      <w:r>
+        <w:rPr>
+          <w:sz w:val="36"/>
+          <w:szCs w:val="36"/>
+        </w:rPr>
+        <w:t>classes  with</w:t>
+      </w:r>
+      <w:proofErr w:type="gramEnd"/>
+      <w:r>
+        <w:rPr>
+          <w:sz w:val="36"/>
+          <w:szCs w:val="36"/>
+        </w:rPr>
+        <w:t xml:space="preserve"> corresponding methods and attributes.</w:t>
       </w:r>
     </w:p>
     <w:p>
@@ -390,22 +472,86 @@
           <w:sz w:val="36"/>
           <w:szCs w:val="36"/>
         </w:rPr>
-        <w:t>Button this class generalize to the 6 buttons the movingtoy has in its belly and that all of them are aggregations for the main class movingtoy.</w:t>
-      </w:r>
-    </w:p>
-    <w:p>
-      <w:pPr>
-        <w:rPr>
-          <w:sz w:val="36"/>
-          <w:szCs w:val="36"/>
-        </w:rPr>
-      </w:pPr>
-      <w:r>
-        <w:rPr>
-          <w:sz w:val="36"/>
-          <w:szCs w:val="36"/>
-        </w:rPr>
-        <w:t>Attached a photograph of my device  and the vpp class diagram from the</w:t>
+        <w:t xml:space="preserve">Button this class generalize to the 6 buttons the </w:t>
+      </w:r>
+      <w:proofErr w:type="spellStart"/>
+      <w:r>
+        <w:rPr>
+          <w:sz w:val="36"/>
+          <w:szCs w:val="36"/>
+        </w:rPr>
+        <w:t>movingtoy</w:t>
+      </w:r>
+      <w:proofErr w:type="spellEnd"/>
+      <w:r>
+        <w:rPr>
+          <w:sz w:val="36"/>
+          <w:szCs w:val="36"/>
+        </w:rPr>
+        <w:t xml:space="preserve"> has in its belly and that all of them are aggregations for the main class </w:t>
+      </w:r>
+      <w:proofErr w:type="spellStart"/>
+      <w:r>
+        <w:rPr>
+          <w:sz w:val="36"/>
+          <w:szCs w:val="36"/>
+        </w:rPr>
+        <w:t>movingtoy</w:t>
+      </w:r>
+      <w:proofErr w:type="spellEnd"/>
+      <w:r>
+        <w:rPr>
+          <w:sz w:val="36"/>
+          <w:szCs w:val="36"/>
+        </w:rPr>
+        <w:t>.</w:t>
+      </w:r>
+    </w:p>
+    <w:p>
+      <w:pPr>
+        <w:rPr>
+          <w:sz w:val="36"/>
+          <w:szCs w:val="36"/>
+        </w:rPr>
+      </w:pPr>
+      <w:r>
+        <w:rPr>
+          <w:sz w:val="36"/>
+          <w:szCs w:val="36"/>
+        </w:rPr>
+        <w:t xml:space="preserve">Attached a photograph of my </w:t>
+      </w:r>
+      <w:proofErr w:type="gramStart"/>
+      <w:r>
+        <w:rPr>
+          <w:sz w:val="36"/>
+          <w:szCs w:val="36"/>
+        </w:rPr>
+        <w:t>device  and</w:t>
+      </w:r>
+      <w:proofErr w:type="gramEnd"/>
+      <w:r>
+        <w:rPr>
+          <w:sz w:val="36"/>
+          <w:szCs w:val="36"/>
+        </w:rPr>
+        <w:t xml:space="preserve"> the </w:t>
+      </w:r>
+      <w:proofErr w:type="spellStart"/>
+      <w:r>
+        <w:rPr>
+          <w:sz w:val="36"/>
+          <w:szCs w:val="36"/>
+        </w:rPr>
+        <w:t>vpp</w:t>
+      </w:r>
+      <w:proofErr w:type="spellEnd"/>
+      <w:r>
+        <w:rPr>
+          <w:sz w:val="36"/>
+          <w:szCs w:val="36"/>
+        </w:rPr>
+        <w:t xml:space="preserve"> class diagram from the</w:t>
       </w:r>
       <w:r>
         <w:rPr>
@@ -419,7 +565,23 @@
           <w:sz w:val="36"/>
           <w:szCs w:val="36"/>
         </w:rPr>
-        <w:t>Visual  Paradigm is uploaded to github in a separate image file, for better visibility.</w:t>
+        <w:t xml:space="preserve">Visual  Paradigm is uploaded to </w:t>
+      </w:r>
+      <w:proofErr w:type="spellStart"/>
+      <w:r>
+        <w:rPr>
+          <w:sz w:val="36"/>
+          <w:szCs w:val="36"/>
+        </w:rPr>
+        <w:t>github</w:t>
+      </w:r>
+      <w:proofErr w:type="spellEnd"/>
+      <w:r>
+        <w:rPr>
+          <w:sz w:val="36"/>
+          <w:szCs w:val="36"/>
+        </w:rPr>
+        <w:t xml:space="preserve"> in a separate image file, for better visibility.</w:t>
       </w:r>
     </w:p>
     <w:p>
@@ -503,7 +665,23 @@
           <w:sz w:val="36"/>
           <w:szCs w:val="36"/>
         </w:rPr>
-        <w:t xml:space="preserve">The button START is the one who turn on and off  the toy, once turned on all lights flashes and  the </w:t>
+        <w:t xml:space="preserve">The button START is the one who turn on and </w:t>
+      </w:r>
+      <w:proofErr w:type="gramStart"/>
+      <w:r>
+        <w:rPr>
+          <w:sz w:val="36"/>
+          <w:szCs w:val="36"/>
+        </w:rPr>
+        <w:t>off  the</w:t>
+      </w:r>
+      <w:proofErr w:type="gramEnd"/>
+      <w:r>
+        <w:rPr>
+          <w:sz w:val="36"/>
+          <w:szCs w:val="36"/>
+        </w:rPr>
+        <w:t xml:space="preserve"> toy, once turned on all lights flashes and  the </w:t>
       </w:r>
       <w:r>
         <w:rPr>
@@ -520,12 +698,21 @@
           <w:szCs w:val="36"/>
         </w:rPr>
       </w:pPr>
-      <w:r>
-        <w:rPr>
-          <w:sz w:val="36"/>
-          <w:szCs w:val="36"/>
-        </w:rPr>
-        <w:t xml:space="preserve">Buttonheart that has two methods connect the switch </w:t>
+      <w:proofErr w:type="spellStart"/>
+      <w:r>
+        <w:rPr>
+          <w:sz w:val="36"/>
+          <w:szCs w:val="36"/>
+        </w:rPr>
+        <w:t>Buttonheart</w:t>
+      </w:r>
+      <w:proofErr w:type="spellEnd"/>
+      <w:r>
+        <w:rPr>
+          <w:sz w:val="36"/>
+          <w:szCs w:val="36"/>
+        </w:rPr>
+        <w:t xml:space="preserve"> that has two methods connect the switch </w:t>
       </w:r>
       <w:r>
         <w:rPr>
@@ -547,7 +734,23 @@
           <w:sz w:val="36"/>
           <w:szCs w:val="36"/>
         </w:rPr>
-        <w:t xml:space="preserve">Sing, move , </w:t>
+        <w:t xml:space="preserve">Sing, </w:t>
+      </w:r>
+      <w:proofErr w:type="gramStart"/>
+      <w:r>
+        <w:rPr>
+          <w:sz w:val="36"/>
+          <w:szCs w:val="36"/>
+        </w:rPr>
+        <w:t>move ,</w:t>
+      </w:r>
+      <w:proofErr w:type="gramEnd"/>
+      <w:r>
+        <w:rPr>
+          <w:sz w:val="36"/>
+          <w:szCs w:val="36"/>
+        </w:rPr>
+        <w:t xml:space="preserve"> </w:t>
       </w:r>
       <w:r>
         <w:rPr>
@@ -578,75 +781,164 @@
           <w:szCs w:val="36"/>
         </w:rPr>
         <w:lastRenderedPageBreak/>
-        <w:t xml:space="preserve">The three sensors that trigger each operation interfaced by different buttons are classes designed and all of them are compositions of the moving toy class, and the switch also is a composition fo the moving toy class, the wheels are also a composition and it has two wheels , cardinality is included in all </w:t>
-      </w:r>
-      <w:r>
-        <w:rPr>
-          <w:sz w:val="36"/>
-          <w:szCs w:val="36"/>
-        </w:rPr>
-        <w:t>of these clases in VPP Diagram separated attached.</w:t>
-      </w:r>
-    </w:p>
-    <w:p>
-      <w:pPr>
-        <w:rPr>
-          <w:sz w:val="36"/>
-          <w:szCs w:val="36"/>
-        </w:rPr>
-      </w:pPr>
-    </w:p>
-    <w:p>
-      <w:pPr>
-        <w:rPr>
-          <w:sz w:val="36"/>
-          <w:szCs w:val="36"/>
-        </w:rPr>
-      </w:pPr>
-      <w:r>
-        <w:rPr>
-          <w:sz w:val="36"/>
-          <w:szCs w:val="36"/>
-        </w:rPr>
-        <w:t>There a button abstract class that all the 6 buttons inherit and all of them generalize the button class having their own classes that mainly connect to a specific sensor triggering the function that each button performs.</w:t>
-      </w:r>
-    </w:p>
-    <w:p>
-      <w:pPr>
-        <w:rPr>
-          <w:sz w:val="36"/>
-          <w:szCs w:val="36"/>
-        </w:rPr>
-      </w:pPr>
-    </w:p>
-    <w:p>
-      <w:pPr>
-        <w:rPr>
-          <w:sz w:val="36"/>
-          <w:szCs w:val="36"/>
-        </w:rPr>
-      </w:pPr>
-      <w:r>
-        <w:rPr>
-          <w:sz w:val="36"/>
-          <w:szCs w:val="36"/>
-        </w:rPr>
-        <w:t>The sensors are moving to move forward , backward , turn tight , turn left  and change direction when obstacles found.</w:t>
-      </w:r>
-    </w:p>
-    <w:p>
-      <w:pPr>
-        <w:rPr>
-          <w:sz w:val="36"/>
-          <w:szCs w:val="36"/>
-        </w:rPr>
-      </w:pPr>
-      <w:r>
-        <w:rPr>
-          <w:sz w:val="36"/>
-          <w:szCs w:val="36"/>
-        </w:rPr>
-        <w:t>Light sensor stop flashes , increase light and decrease light.</w:t>
+        <w:t xml:space="preserve">The three sensors that trigger each operation interfaced by different buttons are classes designed and all of them are compositions of the moving toy class, and the switch also is a composition </w:t>
+      </w:r>
+      <w:proofErr w:type="spellStart"/>
+      <w:r>
+        <w:rPr>
+          <w:sz w:val="36"/>
+          <w:szCs w:val="36"/>
+        </w:rPr>
+        <w:t>fo</w:t>
+      </w:r>
+      <w:proofErr w:type="spellEnd"/>
+      <w:r>
+        <w:rPr>
+          <w:sz w:val="36"/>
+          <w:szCs w:val="36"/>
+        </w:rPr>
+        <w:t xml:space="preserve"> the moving toy class, the wheels are also a composition and it has two </w:t>
+      </w:r>
+      <w:proofErr w:type="gramStart"/>
+      <w:r>
+        <w:rPr>
+          <w:sz w:val="36"/>
+          <w:szCs w:val="36"/>
+        </w:rPr>
+        <w:t>wheels ,</w:t>
+      </w:r>
+      <w:proofErr w:type="gramEnd"/>
+      <w:r>
+        <w:rPr>
+          <w:sz w:val="36"/>
+          <w:szCs w:val="36"/>
+        </w:rPr>
+        <w:t xml:space="preserve"> cardinality is included in all </w:t>
+      </w:r>
+      <w:r>
+        <w:rPr>
+          <w:sz w:val="36"/>
+          <w:szCs w:val="36"/>
+        </w:rPr>
+        <w:t xml:space="preserve">of these </w:t>
+      </w:r>
+      <w:proofErr w:type="spellStart"/>
+      <w:r>
+        <w:rPr>
+          <w:sz w:val="36"/>
+          <w:szCs w:val="36"/>
+        </w:rPr>
+        <w:t>clases</w:t>
+      </w:r>
+      <w:proofErr w:type="spellEnd"/>
+      <w:r>
+        <w:rPr>
+          <w:sz w:val="36"/>
+          <w:szCs w:val="36"/>
+        </w:rPr>
+        <w:t xml:space="preserve"> in VPP Diagram separated attached.</w:t>
+      </w:r>
+    </w:p>
+    <w:p>
+      <w:pPr>
+        <w:rPr>
+          <w:sz w:val="36"/>
+          <w:szCs w:val="36"/>
+        </w:rPr>
+      </w:pPr>
+    </w:p>
+    <w:p>
+      <w:pPr>
+        <w:rPr>
+          <w:sz w:val="36"/>
+          <w:szCs w:val="36"/>
+        </w:rPr>
+      </w:pPr>
+      <w:proofErr w:type="gramStart"/>
+      <w:r>
+        <w:rPr>
+          <w:sz w:val="36"/>
+          <w:szCs w:val="36"/>
+        </w:rPr>
+        <w:t>There</w:t>
+      </w:r>
+      <w:proofErr w:type="gramEnd"/>
+      <w:r>
+        <w:rPr>
+          <w:sz w:val="36"/>
+          <w:szCs w:val="36"/>
+        </w:rPr>
+        <w:t xml:space="preserve"> a button abstract class that all the 6 buttons inherit and all of them generalize the button class having their own classes that mainly connect to a specific sensor triggering the function that each button performs.</w:t>
+      </w:r>
+    </w:p>
+    <w:p>
+      <w:pPr>
+        <w:rPr>
+          <w:sz w:val="36"/>
+          <w:szCs w:val="36"/>
+        </w:rPr>
+      </w:pPr>
+    </w:p>
+    <w:p>
+      <w:pPr>
+        <w:rPr>
+          <w:sz w:val="36"/>
+          <w:szCs w:val="36"/>
+        </w:rPr>
+      </w:pPr>
+      <w:r>
+        <w:rPr>
+          <w:sz w:val="36"/>
+          <w:szCs w:val="36"/>
+        </w:rPr>
+        <w:t xml:space="preserve">The sensors are moving to move </w:t>
+      </w:r>
+      <w:proofErr w:type="gramStart"/>
+      <w:r>
+        <w:rPr>
+          <w:sz w:val="36"/>
+          <w:szCs w:val="36"/>
+        </w:rPr>
+        <w:t>forward ,</w:t>
+      </w:r>
+      <w:proofErr w:type="gramEnd"/>
+      <w:r>
+        <w:rPr>
+          <w:sz w:val="36"/>
+          <w:szCs w:val="36"/>
+        </w:rPr>
+        <w:t xml:space="preserve"> backward , turn tight , turn left  and change direction when obstacles found.</w:t>
+      </w:r>
+    </w:p>
+    <w:p>
+      <w:pPr>
+        <w:rPr>
+          <w:sz w:val="36"/>
+          <w:szCs w:val="36"/>
+        </w:rPr>
+      </w:pPr>
+      <w:r>
+        <w:rPr>
+          <w:sz w:val="36"/>
+          <w:szCs w:val="36"/>
+        </w:rPr>
+        <w:t xml:space="preserve">Light sensor stop </w:t>
+      </w:r>
+      <w:proofErr w:type="gramStart"/>
+      <w:r>
+        <w:rPr>
+          <w:sz w:val="36"/>
+          <w:szCs w:val="36"/>
+        </w:rPr>
+        <w:t>flashes ,</w:t>
+      </w:r>
+      <w:proofErr w:type="gramEnd"/>
+      <w:r>
+        <w:rPr>
+          <w:sz w:val="36"/>
+          <w:szCs w:val="36"/>
+        </w:rPr>
+        <w:t xml:space="preserve"> increase light and decrease light.</w:t>
       </w:r>
     </w:p>
     <w:p>
@@ -673,9 +965,58 @@
       </w:pPr>
       <w:r>
         <w:rPr>
+          <w:sz w:val="36"/>
+          <w:szCs w:val="36"/>
+        </w:rPr>
+        <w:lastRenderedPageBreak/>
+        <w:drawing>
+          <wp:inline distT="0" distB="0" distL="0" distR="0" wp14:anchorId="6FC26449" wp14:editId="4172EC82">
+            <wp:extent cx="5943600" cy="3133725"/>
+            <wp:effectExtent l="0" t="0" r="0" b="9525"/>
+            <wp:docPr id="5" name="Picture 5" descr="Diagram&#10;&#10;Description automatically generated"/>
+            <wp:cNvGraphicFramePr>
+              <a:graphicFrameLocks xmlns:a="http://schemas.openxmlformats.org/drawingml/2006/main" noChangeAspect="1"/>
+            </wp:cNvGraphicFramePr>
+            <a:graphic xmlns:a="http://schemas.openxmlformats.org/drawingml/2006/main">
+              <a:graphicData uri="http://schemas.openxmlformats.org/drawingml/2006/picture">
+                <pic:pic xmlns:pic="http://schemas.openxmlformats.org/drawingml/2006/picture">
+                  <pic:nvPicPr>
+                    <pic:cNvPr id="5" name="Picture 5" descr="Diagram&#10;&#10;Description automatically generated"/>
+                    <pic:cNvPicPr/>
+                  </pic:nvPicPr>
+                  <pic:blipFill>
+                    <a:blip r:embed="rId5"/>
+                    <a:stretch>
+                      <a:fillRect/>
+                    </a:stretch>
+                  </pic:blipFill>
+                  <pic:spPr>
+                    <a:xfrm>
+                      <a:off x="0" y="0"/>
+                      <a:ext cx="5943600" cy="3133725"/>
+                    </a:xfrm>
+                    <a:prstGeom prst="rect">
+                      <a:avLst/>
+                    </a:prstGeom>
+                  </pic:spPr>
+                </pic:pic>
+              </a:graphicData>
+            </a:graphic>
+          </wp:inline>
+        </w:drawing>
+      </w:r>
+    </w:p>
+    <w:p>
+      <w:pPr>
+        <w:rPr>
+          <w:sz w:val="36"/>
+          <w:szCs w:val="36"/>
+        </w:rPr>
+      </w:pPr>
+      <w:r>
+        <w:rPr>
           <w:noProof/>
         </w:rPr>
-        <w:lastRenderedPageBreak/>
         <w:drawing>
           <wp:anchor distT="0" distB="0" distL="114300" distR="114300" simplePos="0" relativeHeight="251658240" behindDoc="0" locked="0" layoutInCell="1" allowOverlap="1" wp14:anchorId="1D2A9F7B" wp14:editId="5446ACD5">
             <wp:simplePos x="0" y="0"/>
@@ -702,7 +1043,7 @@
                     </pic:cNvPicPr>
                   </pic:nvPicPr>
                   <pic:blipFill>
-                    <a:blip r:embed="rId5">
+                    <a:blip r:embed="rId6">
                       <a:extLst>
                         <a:ext uri="{28A0092B-C50C-407E-A947-70E740481C1C}">
                           <a14:useLocalDpi xmlns:a14="http://schemas.microsoft.com/office/drawing/2010/main" val="0"/>
@@ -834,7 +1175,7 @@
                     </pic:cNvPicPr>
                   </pic:nvPicPr>
                   <pic:blipFill>
-                    <a:blip r:embed="rId6">
+                    <a:blip r:embed="rId7">
                       <a:extLst>
                         <a:ext uri="{28A0092B-C50C-407E-A947-70E740481C1C}">
                           <a14:useLocalDpi xmlns:a14="http://schemas.microsoft.com/office/drawing/2010/main" val="0"/>
@@ -918,7 +1259,7 @@
                     </pic:cNvPicPr>
                   </pic:nvPicPr>
                   <pic:blipFill>
-                    <a:blip r:embed="rId7">
+                    <a:blip r:embed="rId8">
                       <a:extLst>
                         <a:ext uri="{28A0092B-C50C-407E-A947-70E740481C1C}">
                           <a14:useLocalDpi xmlns:a14="http://schemas.microsoft.com/office/drawing/2010/main" val="0"/>
@@ -987,7 +1328,7 @@
                     </pic:cNvPicPr>
                   </pic:nvPicPr>
                   <pic:blipFill>
-                    <a:blip r:embed="rId8">
+                    <a:blip r:embed="rId9">
                       <a:extLst>
                         <a:ext uri="{28A0092B-C50C-407E-A947-70E740481C1C}">
                           <a14:useLocalDpi xmlns:a14="http://schemas.microsoft.com/office/drawing/2010/main" val="0"/>

</xml_diff>